<commit_message>
Comments have been made to the original 2B1 faces document to note which photos may need to be replaced.
</commit_message>
<xml_diff>
--- a/2B1faces.docx
+++ b/2B1faces.docx
@@ -72,13 +72,8 @@
                           </w:p>
                           <w:p>
                             <w:r>
-                              <w:t xml:space="preserve">                                         2B1                                                                                                                </w:t>
+                              <w:t xml:space="preserve">                                         2B1                                                                                                                2B1</w:t>
                             </w:r>
-                            <w:proofErr w:type="spellStart"/>
-                            <w:r>
-                              <w:t>2B1</w:t>
-                            </w:r>
-                            <w:proofErr w:type="spellEnd"/>
                           </w:p>
                         </w:txbxContent>
                       </wps:txbx>
@@ -134,9 +129,9 @@
           <w:noProof/>
         </w:rPr>
         <w:drawing>
-          <wp:inline distT="0" distB="0" distL="0" distR="0" wp14:anchorId="5EA2D12B" wp14:editId="273F5921">
-            <wp:extent cx="3657600" cy="2317409"/>
-            <wp:effectExtent l="0" t="0" r="0" b="0"/>
+          <wp:inline distT="0" distB="0" distL="0" distR="0" wp14:anchorId="5EA2D12B" wp14:editId="6014719E">
+            <wp:extent cx="3645742" cy="2309896"/>
+            <wp:effectExtent l="0" t="0" r="12065" b="1905"/>
             <wp:docPr id="3" name="Picture 3" descr="Mr. Barton #2:CamperPhotos:2B1 GScale:Screen Shot 2016-07-11 at 10.26.51 AM.png"/>
             <wp:cNvGraphicFramePr>
               <a:graphicFrameLocks xmlns:a="http://schemas.openxmlformats.org/drawingml/2006/main" noChangeAspect="1"/>
@@ -166,7 +161,7 @@
                   <pic:spPr bwMode="auto">
                     <a:xfrm>
                       <a:off x="0" y="0"/>
-                      <a:ext cx="3659016" cy="2318306"/>
+                      <a:ext cx="3648078" cy="2311376"/>
                     </a:xfrm>
                     <a:prstGeom prst="rect">
                       <a:avLst/>
@@ -187,9 +182,9 @@
           <w:noProof/>
         </w:rPr>
         <w:drawing>
-          <wp:inline distT="0" distB="0" distL="0" distR="0" wp14:anchorId="444B2027" wp14:editId="111D57DB">
-            <wp:extent cx="3886200" cy="2539801"/>
-            <wp:effectExtent l="0" t="0" r="0" b="635"/>
+          <wp:inline distT="0" distB="0" distL="0" distR="0" wp14:anchorId="444B2027" wp14:editId="56C24C02">
+            <wp:extent cx="3884930" cy="2538971"/>
+            <wp:effectExtent l="0" t="0" r="1270" b="1270"/>
             <wp:docPr id="4" name="Picture 4" descr="Mr. Barton #2:CamperPhotos:2B1 GScale:Screen Shot 2016-07-11 at 11.01.05 AM.png"/>
             <wp:cNvGraphicFramePr>
               <a:graphicFrameLocks xmlns:a="http://schemas.openxmlformats.org/drawingml/2006/main" noChangeAspect="1"/>
@@ -439,13 +434,13 @@
                           </w:p>
                           <w:p>
                             <w:r>
-                              <w:t xml:space="preserve">                           2B1                                                                                                                  </w:t>
+                              <w:t xml:space="preserve">                           2B1                                                                                                                  2B1</w:t>
                             </w:r>
-                            <w:proofErr w:type="spellStart"/>
+                          </w:p>
+                          <w:p>
                             <w:r>
-                              <w:t>2B1</w:t>
+                              <w:t xml:space="preserve">                      [Replace]</w:t>
                             </w:r>
-                            <w:proofErr w:type="spellEnd"/>
                           </w:p>
                         </w:txbxContent>
                       </wps:txbx>
@@ -466,6 +461,10 @@
           </mc:Choice>
           <mc:Fallback>
             <w:pict>
+              <v:shapetype id="_x0000_t202" coordsize="21600,21600" o:spt="202" path="m0,0l0,21600,21600,21600,21600,0xe">
+                <v:stroke joinstyle="miter"/>
+                <v:path gradientshapeok="t" o:connecttype="rect"/>
+              </v:shapetype>
               <v:shape id="Text Box 14" o:spid="_x0000_s1027" type="#_x0000_t202" style="position:absolute;left:0;text-align:left;margin-left:-35.95pt;margin-top:1.1pt;width:7in;height:1in;z-index:251660288;visibility:visible;mso-wrap-style:square;mso-width-percent:0;mso-wrap-distance-left:9pt;mso-wrap-distance-top:0;mso-wrap-distance-right:9pt;mso-wrap-distance-bottom:0;mso-position-horizontal:absolute;mso-position-horizontal-relative:text;mso-position-vertical:absolute;mso-position-vertical-relative:text;mso-width-percent:0;mso-width-relative:margin;v-text-anchor:top" o:gfxdata="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" filled="f" stroked="f">
                 <v:textbox>
                   <w:txbxContent>
@@ -476,13 +475,13 @@
                     </w:p>
                     <w:p>
                       <w:r>
-                        <w:t xml:space="preserve">                           2B1                                                                                                                  </w:t>
+                        <w:t xml:space="preserve">                           2B1                                                                                                                  2B1</w:t>
                       </w:r>
-                      <w:proofErr w:type="spellStart"/>
+                    </w:p>
+                    <w:p>
                       <w:r>
-                        <w:t>2B1</w:t>
+                        <w:t xml:space="preserve">                      [Replace]</w:t>
                       </w:r>
-                      <w:proofErr w:type="spellEnd"/>
                     </w:p>
                   </w:txbxContent>
                 </v:textbox>
@@ -731,26 +730,13 @@
                         <w:txbxContent>
                           <w:p>
                             <w:r>
-                              <w:t xml:space="preserve">                                Hamilton                                                                                                        </w:t>
-                            </w:r>
-                            <w:proofErr w:type="spellStart"/>
-                            <w:r>
-                              <w:t>Hamza</w:t>
-                            </w:r>
-                            <w:proofErr w:type="spellEnd"/>
-                            <w:r>
-                              <w:t xml:space="preserve"> </w:t>
+                              <w:t xml:space="preserve">                                Hamilton                                                                                                        Hamza </w:t>
                             </w:r>
                           </w:p>
                           <w:p>
                             <w:r>
-                              <w:t xml:space="preserve">                                     2B1                                                                                                                </w:t>
+                              <w:t xml:space="preserve">                                     2B1                                                                                                                2B1</w:t>
                             </w:r>
-                            <w:proofErr w:type="spellStart"/>
-                            <w:r>
-                              <w:t>2B1</w:t>
-                            </w:r>
-                            <w:proofErr w:type="spellEnd"/>
                           </w:p>
                         </w:txbxContent>
                       </wps:txbx>
@@ -888,13 +874,8 @@
                           </w:p>
                           <w:p>
                             <w:r>
-                              <w:t xml:space="preserve">                              2B1                                                                                                                       </w:t>
+                              <w:t xml:space="preserve">                              2B1                                                                                                                       2B1</w:t>
                             </w:r>
-                            <w:proofErr w:type="spellStart"/>
-                            <w:r>
-                              <w:t>2B1</w:t>
-                            </w:r>
-                            <w:proofErr w:type="spellEnd"/>
                           </w:p>
                         </w:txbxContent>
                       </wps:txbx>
@@ -1245,13 +1226,8 @@
                           </w:p>
                           <w:p>
                             <w:r>
-                              <w:t xml:space="preserve">                             2B1                                                                                                                                   </w:t>
+                              <w:t xml:space="preserve">                             2B1                                                                                                                                   2B1</w:t>
                             </w:r>
-                            <w:proofErr w:type="spellStart"/>
-                            <w:r>
-                              <w:t>2B1</w:t>
-                            </w:r>
-                            <w:proofErr w:type="spellEnd"/>
                           </w:p>
                           <w:p/>
                         </w:txbxContent>
@@ -1315,6 +1291,135 @@
       <w:pPr>
         <w:ind w:left="-1800"/>
       </w:pPr>
+      <w:r>
+        <w:rPr>
+          <w:noProof/>
+        </w:rPr>
+        <mc:AlternateContent>
+          <mc:Choice Requires="wps">
+            <w:drawing>
+              <wp:anchor distT="0" distB="0" distL="114300" distR="114300" simplePos="0" relativeHeight="251664384" behindDoc="0" locked="0" layoutInCell="1" allowOverlap="1" wp14:anchorId="22507AB5" wp14:editId="76F08EFD">
+                <wp:simplePos x="0" y="0"/>
+                <wp:positionH relativeFrom="column">
+                  <wp:posOffset>-7200900</wp:posOffset>
+                </wp:positionH>
+                <wp:positionV relativeFrom="paragraph">
+                  <wp:posOffset>2809875</wp:posOffset>
+                </wp:positionV>
+                <wp:extent cx="7543800" cy="685800"/>
+                <wp:effectExtent l="0" t="0" r="0" b="0"/>
+                <wp:wrapSquare wrapText="bothSides"/>
+                <wp:docPr id="23" name="Text Box 23"/>
+                <wp:cNvGraphicFramePr/>
+                <a:graphic xmlns:a="http://schemas.openxmlformats.org/drawingml/2006/main">
+                  <a:graphicData uri="http://schemas.microsoft.com/office/word/2010/wordprocessingShape">
+                    <wps:wsp>
+                      <wps:cNvSpPr txBox="1"/>
+                      <wps:spPr>
+                        <a:xfrm>
+                          <a:off x="0" y="0"/>
+                          <a:ext cx="7543800" cy="685800"/>
+                        </a:xfrm>
+                        <a:prstGeom prst="rect">
+                          <a:avLst/>
+                        </a:prstGeom>
+                        <a:noFill/>
+                        <a:ln>
+                          <a:noFill/>
+                        </a:ln>
+                        <a:effectLst/>
+                        <a:extLst>
+                          <a:ext uri="{C572A759-6A51-4108-AA02-DFA0A04FC94B}">
+                            <ma14:wrappingTextBoxFlag xmlns:ma14="http://schemas.microsoft.com/office/mac/drawingml/2011/main"/>
+                          </a:ext>
+                        </a:extLst>
+                      </wps:spPr>
+                      <wps:style>
+                        <a:lnRef idx="0">
+                          <a:schemeClr val="accent1"/>
+                        </a:lnRef>
+                        <a:fillRef idx="0">
+                          <a:schemeClr val="accent1"/>
+                        </a:fillRef>
+                        <a:effectRef idx="0">
+                          <a:schemeClr val="accent1"/>
+                        </a:effectRef>
+                        <a:fontRef idx="minor">
+                          <a:schemeClr val="dk1"/>
+                        </a:fontRef>
+                      </wps:style>
+                      <wps:txbx>
+                        <w:txbxContent>
+                          <w:p>
+                            <w:r>
+                              <w:t xml:space="preserve">                                        Syrus                                                                                                                  Wolfie</w:t>
+                            </w:r>
+                          </w:p>
+                          <w:p>
+                            <w:r>
+                              <w:t xml:space="preserve">                                         2B1                                                                                                                       2B1</w:t>
+                            </w:r>
+                          </w:p>
+                          <w:p>
+                            <w:r>
+                              <w:t xml:space="preserve">                                                                                                                                                                  </w:t>
+                            </w:r>
+                            <w:bookmarkStart w:id="0" w:name="_GoBack"/>
+                            <w:bookmarkEnd w:id="0"/>
+                            <w:r>
+                              <w:t xml:space="preserve"> [Replace]</w:t>
+                            </w:r>
+                          </w:p>
+                        </w:txbxContent>
+                      </wps:txbx>
+                      <wps:bodyPr rot="0" spcFirstLastPara="0" vertOverflow="overflow" horzOverflow="overflow" vert="horz" wrap="square" lIns="91440" tIns="45720" rIns="91440" bIns="45720" numCol="1" spcCol="0" rtlCol="0" fromWordArt="0" anchor="t" anchorCtr="0" forceAA="0" compatLnSpc="1">
+                        <a:prstTxWarp prst="textNoShape">
+                          <a:avLst/>
+                        </a:prstTxWarp>
+                        <a:noAutofit/>
+                      </wps:bodyPr>
+                    </wps:wsp>
+                  </a:graphicData>
+                </a:graphic>
+                <wp14:sizeRelV relativeFrom="margin">
+                  <wp14:pctHeight>0</wp14:pctHeight>
+                </wp14:sizeRelV>
+              </wp:anchor>
+            </w:drawing>
+          </mc:Choice>
+          <mc:Fallback>
+            <w:pict>
+              <v:shape id="Text Box 23" o:spid="_x0000_s1031" type="#_x0000_t202" style="position:absolute;left:0;text-align:left;margin-left:-566.95pt;margin-top:221.25pt;width:594pt;height:54pt;z-index:251664384;visibility:visible;mso-wrap-style:square;mso-height-percent:0;mso-wrap-distance-left:9pt;mso-wrap-distance-top:0;mso-wrap-distance-right:9pt;mso-wrap-distance-bottom:0;mso-position-horizontal:absolute;mso-position-horizontal-relative:text;mso-position-vertical:absolute;mso-position-vertical-relative:text;mso-height-percent:0;mso-height-relative:margin;v-text-anchor:top" o:gfxdata="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" filled="f" stroked="f">
+                <v:textbox>
+                  <w:txbxContent>
+                    <w:p>
+                      <w:r>
+                        <w:t xml:space="preserve">                                        Syrus                                                                                                                  Wolfie</w:t>
+                      </w:r>
+                    </w:p>
+                    <w:p>
+                      <w:r>
+                        <w:t xml:space="preserve">                                         2B1                                                                                                                       2B1</w:t>
+                      </w:r>
+                    </w:p>
+                    <w:p>
+                      <w:r>
+                        <w:t xml:space="preserve">                                                                                                                                                                  </w:t>
+                      </w:r>
+                      <w:bookmarkStart w:id="1" w:name="_GoBack"/>
+                      <w:bookmarkEnd w:id="1"/>
+                      <w:r>
+                        <w:t xml:space="preserve"> [Replace]</w:t>
+                      </w:r>
+                    </w:p>
+                  </w:txbxContent>
+                </v:textbox>
+                <w10:wrap type="square"/>
+              </v:shape>
+            </w:pict>
+          </mc:Fallback>
+        </mc:AlternateContent>
+      </w:r>
       <w:r>
         <w:t xml:space="preserve"> </w:t>
       </w:r>
@@ -1432,148 +1537,6 @@
       <w:pPr>
         <w:ind w:left="-1800"/>
       </w:pPr>
-      <w:r>
-        <w:rPr>
-          <w:noProof/>
-        </w:rPr>
-        <mc:AlternateContent>
-          <mc:Choice Requires="wps">
-            <w:drawing>
-              <wp:anchor distT="0" distB="0" distL="114300" distR="114300" simplePos="0" relativeHeight="251664384" behindDoc="0" locked="0" layoutInCell="1" allowOverlap="1" wp14:anchorId="22507AB5" wp14:editId="04802562">
-                <wp:simplePos x="0" y="0"/>
-                <wp:positionH relativeFrom="column">
-                  <wp:posOffset>-1143000</wp:posOffset>
-                </wp:positionH>
-                <wp:positionV relativeFrom="paragraph">
-                  <wp:posOffset>34290</wp:posOffset>
-                </wp:positionV>
-                <wp:extent cx="7543800" cy="457200"/>
-                <wp:effectExtent l="0" t="0" r="0" b="0"/>
-                <wp:wrapSquare wrapText="bothSides"/>
-                <wp:docPr id="23" name="Text Box 23"/>
-                <wp:cNvGraphicFramePr/>
-                <a:graphic xmlns:a="http://schemas.openxmlformats.org/drawingml/2006/main">
-                  <a:graphicData uri="http://schemas.microsoft.com/office/word/2010/wordprocessingShape">
-                    <wps:wsp>
-                      <wps:cNvSpPr txBox="1"/>
-                      <wps:spPr>
-                        <a:xfrm>
-                          <a:off x="0" y="0"/>
-                          <a:ext cx="7543800" cy="457200"/>
-                        </a:xfrm>
-                        <a:prstGeom prst="rect">
-                          <a:avLst/>
-                        </a:prstGeom>
-                        <a:noFill/>
-                        <a:ln>
-                          <a:noFill/>
-                        </a:ln>
-                        <a:effectLst/>
-                        <a:extLst>
-                          <a:ext uri="{C572A759-6A51-4108-AA02-DFA0A04FC94B}">
-                            <ma14:wrappingTextBoxFlag xmlns:ma14="http://schemas.microsoft.com/office/mac/drawingml/2011/main"/>
-                          </a:ext>
-                        </a:extLst>
-                      </wps:spPr>
-                      <wps:style>
-                        <a:lnRef idx="0">
-                          <a:schemeClr val="accent1"/>
-                        </a:lnRef>
-                        <a:fillRef idx="0">
-                          <a:schemeClr val="accent1"/>
-                        </a:fillRef>
-                        <a:effectRef idx="0">
-                          <a:schemeClr val="accent1"/>
-                        </a:effectRef>
-                        <a:fontRef idx="minor">
-                          <a:schemeClr val="dk1"/>
-                        </a:fontRef>
-                      </wps:style>
-                      <wps:txbx>
-                        <w:txbxContent>
-                          <w:p>
-                            <w:r>
-                              <w:t xml:space="preserve">                                        </w:t>
-                            </w:r>
-                            <w:proofErr w:type="spellStart"/>
-                            <w:r>
-                              <w:t>Syrus</w:t>
-                            </w:r>
-                            <w:proofErr w:type="spellEnd"/>
-                            <w:r>
-                              <w:t xml:space="preserve">                                                                                                                  </w:t>
-                            </w:r>
-                            <w:proofErr w:type="spellStart"/>
-                            <w:r>
-                              <w:t>Wolfie</w:t>
-                            </w:r>
-                            <w:proofErr w:type="spellEnd"/>
-                          </w:p>
-                          <w:p>
-                            <w:r>
-                              <w:t xml:space="preserve">                                         2B1                                                                                                                       </w:t>
-                            </w:r>
-                            <w:bookmarkStart w:id="0" w:name="_GoBack"/>
-                            <w:bookmarkEnd w:id="0"/>
-                            <w:r>
-                              <w:t>2B1</w:t>
-                            </w:r>
-                          </w:p>
-                        </w:txbxContent>
-                      </wps:txbx>
-                      <wps:bodyPr rot="0" spcFirstLastPara="0" vertOverflow="overflow" horzOverflow="overflow" vert="horz" wrap="square" lIns="91440" tIns="45720" rIns="91440" bIns="45720" numCol="1" spcCol="0" rtlCol="0" fromWordArt="0" anchor="t" anchorCtr="0" forceAA="0" compatLnSpc="1">
-                        <a:prstTxWarp prst="textNoShape">
-                          <a:avLst/>
-                        </a:prstTxWarp>
-                        <a:noAutofit/>
-                      </wps:bodyPr>
-                    </wps:wsp>
-                  </a:graphicData>
-                </a:graphic>
-              </wp:anchor>
-            </w:drawing>
-          </mc:Choice>
-          <mc:Fallback>
-            <w:pict>
-              <v:shape id="Text Box 23" o:spid="_x0000_s1031" type="#_x0000_t202" style="position:absolute;left:0;text-align:left;margin-left:-89.95pt;margin-top:2.7pt;width:594pt;height:36pt;z-index:251664384;visibility:visible;mso-wrap-style:square;mso-wrap-distance-left:9pt;mso-wrap-distance-top:0;mso-wrap-distance-right:9pt;mso-wrap-distance-bottom:0;mso-position-horizontal:absolute;mso-position-horizontal-relative:text;mso-position-vertical:absolute;mso-position-vertical-relative:text;v-text-anchor:top" o:gfxdata="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" filled="f" stroked="f">
-                <v:textbox>
-                  <w:txbxContent>
-                    <w:p>
-                      <w:r>
-                        <w:t xml:space="preserve">                                        </w:t>
-                      </w:r>
-                      <w:proofErr w:type="spellStart"/>
-                      <w:r>
-                        <w:t>Syrus</w:t>
-                      </w:r>
-                      <w:proofErr w:type="spellEnd"/>
-                      <w:r>
-                        <w:t xml:space="preserve">                                                                                                                  </w:t>
-                      </w:r>
-                      <w:proofErr w:type="spellStart"/>
-                      <w:r>
-                        <w:t>Wolfie</w:t>
-                      </w:r>
-                      <w:proofErr w:type="spellEnd"/>
-                    </w:p>
-                    <w:p>
-                      <w:r>
-                        <w:t xml:space="preserve">                                         2B1                                                                                                                       </w:t>
-                      </w:r>
-                      <w:bookmarkStart w:id="1" w:name="_GoBack"/>
-                      <w:bookmarkEnd w:id="1"/>
-                      <w:r>
-                        <w:t>2B1</w:t>
-                      </w:r>
-                    </w:p>
-                  </w:txbxContent>
-                </v:textbox>
-                <w10:wrap type="square"/>
-              </v:shape>
-            </w:pict>
-          </mc:Fallback>
-        </mc:AlternateContent>
-      </w:r>
     </w:p>
     <w:sectPr>
       <w:pgSz w:w="12240" w:h="15840"/>

</xml_diff>